<commit_message>
Addition of calibration code
</commit_message>
<xml_diff>
--- a/Test-Output.docx
+++ b/Test-Output.docx
@@ -1036,7 +1036,7 @@
         <w:rPr>
           <w:rStyle w:val="AttributeTok"/>
         </w:rPr>
-        <w:t xml:space="preserve">position =</w:t>
+        <w:t xml:space="preserve">shape =</w:t>
       </w:r>
       <w:r>
         <w:rPr>
@@ -1046,48 +1046,171 @@
       </w:r>
       <w:r>
         <w:rPr>
+          <w:rStyle w:val="DecValTok"/>
+        </w:rPr>
+        <w:t xml:space="preserve">1</w:t>
+      </w:r>
+      <w:r>
+        <w:rPr>
+          <w:rStyle w:val="NormalTok"/>
+        </w:rPr>
+        <w:t xml:space="preserve">, </w:t>
+      </w:r>
+      <w:r>
+        <w:rPr>
+          <w:rStyle w:val="AttributeTok"/>
+        </w:rPr>
+        <w:t xml:space="preserve">size =</w:t>
+      </w:r>
+      <w:r>
+        <w:rPr>
+          <w:rStyle w:val="NormalTok"/>
+        </w:rPr>
+        <w:t xml:space="preserve"> </w:t>
+      </w:r>
+      <w:r>
+        <w:rPr>
+          <w:rStyle w:val="DecValTok"/>
+        </w:rPr>
+        <w:t xml:space="preserve">3</w:t>
+      </w:r>
+      <w:r>
+        <w:rPr>
+          <w:rStyle w:val="NormalTok"/>
+        </w:rPr>
+        <w:t xml:space="preserve">) </w:t>
+      </w:r>
+      <w:r>
+        <w:rPr>
+          <w:rStyle w:val="SpecialCharTok"/>
+        </w:rPr>
+        <w:t xml:space="preserve">+</w:t>
+      </w:r>
+      <w:r>
+        <w:br/>
+      </w:r>
+      <w:r>
+        <w:rPr>
+          <w:rStyle w:val="NormalTok"/>
+        </w:rPr>
+        <w:t xml:space="preserve">  </w:t>
+      </w:r>
+      <w:r>
+        <w:rPr>
+          <w:rStyle w:val="FunctionTok"/>
+        </w:rPr>
+        <w:t xml:space="preserve">scale_y_continuous</w:t>
+      </w:r>
+      <w:r>
+        <w:rPr>
+          <w:rStyle w:val="NormalTok"/>
+        </w:rPr>
+        <w:t xml:space="preserve">(</w:t>
+      </w:r>
+      <w:r>
+        <w:rPr>
+          <w:rStyle w:val="AttributeTok"/>
+        </w:rPr>
+        <w:t xml:space="preserve">limits =</w:t>
+      </w:r>
+      <w:r>
+        <w:rPr>
+          <w:rStyle w:val="NormalTok"/>
+        </w:rPr>
+        <w:t xml:space="preserve"> </w:t>
+      </w:r>
+      <w:r>
+        <w:rPr>
+          <w:rStyle w:val="FunctionTok"/>
+        </w:rPr>
+        <w:t xml:space="preserve">c</w:t>
+      </w:r>
+      <w:r>
+        <w:rPr>
+          <w:rStyle w:val="NormalTok"/>
+        </w:rPr>
+        <w:t xml:space="preserve">(</w:t>
+      </w:r>
+      <w:r>
+        <w:rPr>
+          <w:rStyle w:val="ConstantTok"/>
+        </w:rPr>
+        <w:t xml:space="preserve">NA</w:t>
+      </w:r>
+      <w:r>
+        <w:rPr>
+          <w:rStyle w:val="NormalTok"/>
+        </w:rPr>
+        <w:t xml:space="preserve">,</w:t>
+      </w:r>
+      <w:r>
+        <w:rPr>
+          <w:rStyle w:val="ConstantTok"/>
+        </w:rPr>
+        <w:t xml:space="preserve">NA</w:t>
+      </w:r>
+      <w:r>
+        <w:rPr>
+          <w:rStyle w:val="NormalTok"/>
+        </w:rPr>
+        <w:t xml:space="preserve">)) </w:t>
+      </w:r>
+      <w:r>
+        <w:rPr>
+          <w:rStyle w:val="SpecialCharTok"/>
+        </w:rPr>
+        <w:t xml:space="preserve">+</w:t>
+      </w:r>
+      <w:r>
+        <w:br/>
+      </w:r>
+      <w:r>
+        <w:rPr>
+          <w:rStyle w:val="NormalTok"/>
+        </w:rPr>
+        <w:t xml:space="preserve">  </w:t>
+      </w:r>
+      <w:r>
+        <w:rPr>
+          <w:rStyle w:val="FunctionTok"/>
+        </w:rPr>
+        <w:t xml:space="preserve">labs</w:t>
+      </w:r>
+      <w:r>
+        <w:rPr>
+          <w:rStyle w:val="NormalTok"/>
+        </w:rPr>
+        <w:t xml:space="preserve">(</w:t>
+      </w:r>
+      <w:r>
+        <w:rPr>
+          <w:rStyle w:val="AttributeTok"/>
+        </w:rPr>
+        <w:t xml:space="preserve">y =</w:t>
+      </w:r>
+      <w:r>
+        <w:rPr>
+          <w:rStyle w:val="NormalTok"/>
+        </w:rPr>
+        <w:t xml:space="preserve"> </w:t>
+      </w:r>
+      <w:r>
+        <w:rPr>
           <w:rStyle w:val="StringTok"/>
         </w:rPr>
-        <w:t xml:space="preserve">"dodge"</w:t>
-      </w:r>
-      <w:r>
-        <w:rPr>
-          <w:rStyle w:val="NormalTok"/>
-        </w:rPr>
-        <w:t xml:space="preserve">) </w:t>
-      </w:r>
-      <w:r>
-        <w:rPr>
-          <w:rStyle w:val="SpecialCharTok"/>
-        </w:rPr>
-        <w:t xml:space="preserve">+</w:t>
-      </w:r>
-      <w:r>
-        <w:br/>
-      </w:r>
-      <w:r>
-        <w:rPr>
-          <w:rStyle w:val="NormalTok"/>
-        </w:rPr>
-        <w:t xml:space="preserve">  </w:t>
-      </w:r>
-      <w:r>
-        <w:rPr>
-          <w:rStyle w:val="FunctionTok"/>
-        </w:rPr>
-        <w:t xml:space="preserve">scale_y_continuous</w:t>
-      </w:r>
-      <w:r>
-        <w:rPr>
-          <w:rStyle w:val="NormalTok"/>
-        </w:rPr>
-        <w:t xml:space="preserve">(</w:t>
-      </w:r>
-      <w:r>
-        <w:rPr>
-          <w:rStyle w:val="AttributeTok"/>
-        </w:rPr>
-        <w:t xml:space="preserve">limits =</w:t>
+        <w:t xml:space="preserve">"Average Contraction Amplitude / Vessel"</w:t>
+      </w:r>
+      <w:r>
+        <w:rPr>
+          <w:rStyle w:val="NormalTok"/>
+        </w:rPr>
+        <w:t xml:space="preserve">, </w:t>
+      </w:r>
+      <w:r>
+        <w:rPr>
+          <w:rStyle w:val="AttributeTok"/>
+        </w:rPr>
+        <w:t xml:space="preserve">x =</w:t>
       </w:r>
       <w:r>
         <w:rPr>
@@ -1097,107 +1220,8 @@
       </w:r>
       <w:r>
         <w:rPr>
-          <w:rStyle w:val="FunctionTok"/>
-        </w:rPr>
-        <w:t xml:space="preserve">c</w:t>
-      </w:r>
-      <w:r>
-        <w:rPr>
-          <w:rStyle w:val="NormalTok"/>
-        </w:rPr>
-        <w:t xml:space="preserve">(</w:t>
-      </w:r>
-      <w:r>
-        <w:rPr>
-          <w:rStyle w:val="ConstantTok"/>
-        </w:rPr>
-        <w:t xml:space="preserve">NA</w:t>
-      </w:r>
-      <w:r>
-        <w:rPr>
-          <w:rStyle w:val="NormalTok"/>
-        </w:rPr>
-        <w:t xml:space="preserve">,</w:t>
-      </w:r>
-      <w:r>
-        <w:rPr>
-          <w:rStyle w:val="ConstantTok"/>
-        </w:rPr>
-        <w:t xml:space="preserve">NA</w:t>
-      </w:r>
-      <w:r>
-        <w:rPr>
-          <w:rStyle w:val="NormalTok"/>
-        </w:rPr>
-        <w:t xml:space="preserve">)) </w:t>
-      </w:r>
-      <w:r>
-        <w:rPr>
-          <w:rStyle w:val="SpecialCharTok"/>
-        </w:rPr>
-        <w:t xml:space="preserve">+</w:t>
-      </w:r>
-      <w:r>
-        <w:br/>
-      </w:r>
-      <w:r>
-        <w:rPr>
-          <w:rStyle w:val="NormalTok"/>
-        </w:rPr>
-        <w:t xml:space="preserve">  </w:t>
-      </w:r>
-      <w:r>
-        <w:rPr>
-          <w:rStyle w:val="FunctionTok"/>
-        </w:rPr>
-        <w:t xml:space="preserve">labs</w:t>
-      </w:r>
-      <w:r>
-        <w:rPr>
-          <w:rStyle w:val="NormalTok"/>
-        </w:rPr>
-        <w:t xml:space="preserve">(</w:t>
-      </w:r>
-      <w:r>
-        <w:rPr>
-          <w:rStyle w:val="AttributeTok"/>
-        </w:rPr>
-        <w:t xml:space="preserve">y =</w:t>
-      </w:r>
-      <w:r>
-        <w:rPr>
-          <w:rStyle w:val="NormalTok"/>
-        </w:rPr>
-        <w:t xml:space="preserve"> </w:t>
-      </w:r>
-      <w:r>
-        <w:rPr>
           <w:rStyle w:val="StringTok"/>
         </w:rPr>
-        <w:t xml:space="preserve">"Average Contraction Amplitude / Vessel"</w:t>
-      </w:r>
-      <w:r>
-        <w:rPr>
-          <w:rStyle w:val="NormalTok"/>
-        </w:rPr>
-        <w:t xml:space="preserve">, </w:t>
-      </w:r>
-      <w:r>
-        <w:rPr>
-          <w:rStyle w:val="AttributeTok"/>
-        </w:rPr>
-        <w:t xml:space="preserve">x =</w:t>
-      </w:r>
-      <w:r>
-        <w:rPr>
-          <w:rStyle w:val="NormalTok"/>
-        </w:rPr>
-        <w:t xml:space="preserve"> </w:t>
-      </w:r>
-      <w:r>
-        <w:rPr>
-          <w:rStyle w:val="StringTok"/>
-        </w:rPr>
         <w:t xml:space="preserve">""</w:t>
       </w:r>
       <w:r>
@@ -1205,17 +1229,6 @@
           <w:rStyle w:val="NormalTok"/>
         </w:rPr>
         <w:t xml:space="preserve">)</w:t>
-      </w:r>
-    </w:p>
-    <w:p>
-      <w:pPr>
-        <w:pStyle w:val="SourceCode"/>
-      </w:pPr>
-      <w:r>
-        <w:rPr>
-          <w:rStyle w:val="VerbatimChar"/>
-        </w:rPr>
-        <w:t xml:space="preserve">## Warning: Width not defined. Set with `position_dodge(width = ?)`</w:t>
       </w:r>
     </w:p>
     <w:p>
@@ -1698,7 +1711,7 @@
         <w:rPr>
           <w:rStyle w:val="AttributeTok"/>
         </w:rPr>
-        <w:t xml:space="preserve">position =</w:t>
+        <w:t xml:space="preserve">shape =</w:t>
       </w:r>
       <w:r>
         <w:rPr>
@@ -1708,48 +1721,171 @@
       </w:r>
       <w:r>
         <w:rPr>
+          <w:rStyle w:val="DecValTok"/>
+        </w:rPr>
+        <w:t xml:space="preserve">1</w:t>
+      </w:r>
+      <w:r>
+        <w:rPr>
+          <w:rStyle w:val="NormalTok"/>
+        </w:rPr>
+        <w:t xml:space="preserve">, </w:t>
+      </w:r>
+      <w:r>
+        <w:rPr>
+          <w:rStyle w:val="AttributeTok"/>
+        </w:rPr>
+        <w:t xml:space="preserve">size =</w:t>
+      </w:r>
+      <w:r>
+        <w:rPr>
+          <w:rStyle w:val="NormalTok"/>
+        </w:rPr>
+        <w:t xml:space="preserve"> </w:t>
+      </w:r>
+      <w:r>
+        <w:rPr>
+          <w:rStyle w:val="DecValTok"/>
+        </w:rPr>
+        <w:t xml:space="preserve">3</w:t>
+      </w:r>
+      <w:r>
+        <w:rPr>
+          <w:rStyle w:val="NormalTok"/>
+        </w:rPr>
+        <w:t xml:space="preserve">) </w:t>
+      </w:r>
+      <w:r>
+        <w:rPr>
+          <w:rStyle w:val="SpecialCharTok"/>
+        </w:rPr>
+        <w:t xml:space="preserve">+</w:t>
+      </w:r>
+      <w:r>
+        <w:br/>
+      </w:r>
+      <w:r>
+        <w:rPr>
+          <w:rStyle w:val="NormalTok"/>
+        </w:rPr>
+        <w:t xml:space="preserve">  </w:t>
+      </w:r>
+      <w:r>
+        <w:rPr>
+          <w:rStyle w:val="FunctionTok"/>
+        </w:rPr>
+        <w:t xml:space="preserve">scale_y_continuous</w:t>
+      </w:r>
+      <w:r>
+        <w:rPr>
+          <w:rStyle w:val="NormalTok"/>
+        </w:rPr>
+        <w:t xml:space="preserve">(</w:t>
+      </w:r>
+      <w:r>
+        <w:rPr>
+          <w:rStyle w:val="AttributeTok"/>
+        </w:rPr>
+        <w:t xml:space="preserve">limits =</w:t>
+      </w:r>
+      <w:r>
+        <w:rPr>
+          <w:rStyle w:val="NormalTok"/>
+        </w:rPr>
+        <w:t xml:space="preserve"> </w:t>
+      </w:r>
+      <w:r>
+        <w:rPr>
+          <w:rStyle w:val="FunctionTok"/>
+        </w:rPr>
+        <w:t xml:space="preserve">c</w:t>
+      </w:r>
+      <w:r>
+        <w:rPr>
+          <w:rStyle w:val="NormalTok"/>
+        </w:rPr>
+        <w:t xml:space="preserve">(</w:t>
+      </w:r>
+      <w:r>
+        <w:rPr>
+          <w:rStyle w:val="ConstantTok"/>
+        </w:rPr>
+        <w:t xml:space="preserve">NA</w:t>
+      </w:r>
+      <w:r>
+        <w:rPr>
+          <w:rStyle w:val="NormalTok"/>
+        </w:rPr>
+        <w:t xml:space="preserve">,</w:t>
+      </w:r>
+      <w:r>
+        <w:rPr>
+          <w:rStyle w:val="ConstantTok"/>
+        </w:rPr>
+        <w:t xml:space="preserve">NA</w:t>
+      </w:r>
+      <w:r>
+        <w:rPr>
+          <w:rStyle w:val="NormalTok"/>
+        </w:rPr>
+        <w:t xml:space="preserve">)) </w:t>
+      </w:r>
+      <w:r>
+        <w:rPr>
+          <w:rStyle w:val="SpecialCharTok"/>
+        </w:rPr>
+        <w:t xml:space="preserve">+</w:t>
+      </w:r>
+      <w:r>
+        <w:br/>
+      </w:r>
+      <w:r>
+        <w:rPr>
+          <w:rStyle w:val="NormalTok"/>
+        </w:rPr>
+        <w:t xml:space="preserve">  </w:t>
+      </w:r>
+      <w:r>
+        <w:rPr>
+          <w:rStyle w:val="FunctionTok"/>
+        </w:rPr>
+        <w:t xml:space="preserve">labs</w:t>
+      </w:r>
+      <w:r>
+        <w:rPr>
+          <w:rStyle w:val="NormalTok"/>
+        </w:rPr>
+        <w:t xml:space="preserve">(</w:t>
+      </w:r>
+      <w:r>
+        <w:rPr>
+          <w:rStyle w:val="AttributeTok"/>
+        </w:rPr>
+        <w:t xml:space="preserve">y =</w:t>
+      </w:r>
+      <w:r>
+        <w:rPr>
+          <w:rStyle w:val="NormalTok"/>
+        </w:rPr>
+        <w:t xml:space="preserve"> </w:t>
+      </w:r>
+      <w:r>
+        <w:rPr>
           <w:rStyle w:val="StringTok"/>
         </w:rPr>
-        <w:t xml:space="preserve">"dodge"</w:t>
-      </w:r>
-      <w:r>
-        <w:rPr>
-          <w:rStyle w:val="NormalTok"/>
-        </w:rPr>
-        <w:t xml:space="preserve">) </w:t>
-      </w:r>
-      <w:r>
-        <w:rPr>
-          <w:rStyle w:val="SpecialCharTok"/>
-        </w:rPr>
-        <w:t xml:space="preserve">+</w:t>
-      </w:r>
-      <w:r>
-        <w:br/>
-      </w:r>
-      <w:r>
-        <w:rPr>
-          <w:rStyle w:val="NormalTok"/>
-        </w:rPr>
-        <w:t xml:space="preserve">  </w:t>
-      </w:r>
-      <w:r>
-        <w:rPr>
-          <w:rStyle w:val="FunctionTok"/>
-        </w:rPr>
-        <w:t xml:space="preserve">scale_y_continuous</w:t>
-      </w:r>
-      <w:r>
-        <w:rPr>
-          <w:rStyle w:val="NormalTok"/>
-        </w:rPr>
-        <w:t xml:space="preserve">(</w:t>
-      </w:r>
-      <w:r>
-        <w:rPr>
-          <w:rStyle w:val="AttributeTok"/>
-        </w:rPr>
-        <w:t xml:space="preserve">limits =</w:t>
+        <w:t xml:space="preserve">"Average Diameter / Vessel"</w:t>
+      </w:r>
+      <w:r>
+        <w:rPr>
+          <w:rStyle w:val="NormalTok"/>
+        </w:rPr>
+        <w:t xml:space="preserve">, </w:t>
+      </w:r>
+      <w:r>
+        <w:rPr>
+          <w:rStyle w:val="AttributeTok"/>
+        </w:rPr>
+        <w:t xml:space="preserve">x =</w:t>
       </w:r>
       <w:r>
         <w:rPr>
@@ -1759,107 +1895,8 @@
       </w:r>
       <w:r>
         <w:rPr>
-          <w:rStyle w:val="FunctionTok"/>
-        </w:rPr>
-        <w:t xml:space="preserve">c</w:t>
-      </w:r>
-      <w:r>
-        <w:rPr>
-          <w:rStyle w:val="NormalTok"/>
-        </w:rPr>
-        <w:t xml:space="preserve">(</w:t>
-      </w:r>
-      <w:r>
-        <w:rPr>
-          <w:rStyle w:val="ConstantTok"/>
-        </w:rPr>
-        <w:t xml:space="preserve">NA</w:t>
-      </w:r>
-      <w:r>
-        <w:rPr>
-          <w:rStyle w:val="NormalTok"/>
-        </w:rPr>
-        <w:t xml:space="preserve">,</w:t>
-      </w:r>
-      <w:r>
-        <w:rPr>
-          <w:rStyle w:val="ConstantTok"/>
-        </w:rPr>
-        <w:t xml:space="preserve">NA</w:t>
-      </w:r>
-      <w:r>
-        <w:rPr>
-          <w:rStyle w:val="NormalTok"/>
-        </w:rPr>
-        <w:t xml:space="preserve">)) </w:t>
-      </w:r>
-      <w:r>
-        <w:rPr>
-          <w:rStyle w:val="SpecialCharTok"/>
-        </w:rPr>
-        <w:t xml:space="preserve">+</w:t>
-      </w:r>
-      <w:r>
-        <w:br/>
-      </w:r>
-      <w:r>
-        <w:rPr>
-          <w:rStyle w:val="NormalTok"/>
-        </w:rPr>
-        <w:t xml:space="preserve">  </w:t>
-      </w:r>
-      <w:r>
-        <w:rPr>
-          <w:rStyle w:val="FunctionTok"/>
-        </w:rPr>
-        <w:t xml:space="preserve">labs</w:t>
-      </w:r>
-      <w:r>
-        <w:rPr>
-          <w:rStyle w:val="NormalTok"/>
-        </w:rPr>
-        <w:t xml:space="preserve">(</w:t>
-      </w:r>
-      <w:r>
-        <w:rPr>
-          <w:rStyle w:val="AttributeTok"/>
-        </w:rPr>
-        <w:t xml:space="preserve">y =</w:t>
-      </w:r>
-      <w:r>
-        <w:rPr>
-          <w:rStyle w:val="NormalTok"/>
-        </w:rPr>
-        <w:t xml:space="preserve"> </w:t>
-      </w:r>
-      <w:r>
-        <w:rPr>
           <w:rStyle w:val="StringTok"/>
         </w:rPr>
-        <w:t xml:space="preserve">"Average Diameter / Vessel"</w:t>
-      </w:r>
-      <w:r>
-        <w:rPr>
-          <w:rStyle w:val="NormalTok"/>
-        </w:rPr>
-        <w:t xml:space="preserve">, </w:t>
-      </w:r>
-      <w:r>
-        <w:rPr>
-          <w:rStyle w:val="AttributeTok"/>
-        </w:rPr>
-        <w:t xml:space="preserve">x =</w:t>
-      </w:r>
-      <w:r>
-        <w:rPr>
-          <w:rStyle w:val="NormalTok"/>
-        </w:rPr>
-        <w:t xml:space="preserve"> </w:t>
-      </w:r>
-      <w:r>
-        <w:rPr>
-          <w:rStyle w:val="StringTok"/>
-        </w:rPr>
         <w:t xml:space="preserve">""</w:t>
       </w:r>
       <w:r>
@@ -1867,17 +1904,6 @@
           <w:rStyle w:val="NormalTok"/>
         </w:rPr>
         <w:t xml:space="preserve">)</w:t>
-      </w:r>
-    </w:p>
-    <w:p>
-      <w:pPr>
-        <w:pStyle w:val="SourceCode"/>
-      </w:pPr>
-      <w:r>
-        <w:rPr>
-          <w:rStyle w:val="VerbatimChar"/>
-        </w:rPr>
-        <w:t xml:space="preserve">## Warning: Width not defined. Set with `position_dodge(width = ?)`</w:t>
       </w:r>
     </w:p>
     <w:p>
@@ -2342,7 +2368,7 @@
         <w:rPr>
           <w:rStyle w:val="AttributeTok"/>
         </w:rPr>
-        <w:t xml:space="preserve">position =</w:t>
+        <w:t xml:space="preserve">shape =</w:t>
       </w:r>
       <w:r>
         <w:rPr>
@@ -2352,48 +2378,171 @@
       </w:r>
       <w:r>
         <w:rPr>
+          <w:rStyle w:val="DecValTok"/>
+        </w:rPr>
+        <w:t xml:space="preserve">1</w:t>
+      </w:r>
+      <w:r>
+        <w:rPr>
+          <w:rStyle w:val="NormalTok"/>
+        </w:rPr>
+        <w:t xml:space="preserve">, </w:t>
+      </w:r>
+      <w:r>
+        <w:rPr>
+          <w:rStyle w:val="AttributeTok"/>
+        </w:rPr>
+        <w:t xml:space="preserve">size =</w:t>
+      </w:r>
+      <w:r>
+        <w:rPr>
+          <w:rStyle w:val="NormalTok"/>
+        </w:rPr>
+        <w:t xml:space="preserve"> </w:t>
+      </w:r>
+      <w:r>
+        <w:rPr>
+          <w:rStyle w:val="DecValTok"/>
+        </w:rPr>
+        <w:t xml:space="preserve">3</w:t>
+      </w:r>
+      <w:r>
+        <w:rPr>
+          <w:rStyle w:val="NormalTok"/>
+        </w:rPr>
+        <w:t xml:space="preserve">) </w:t>
+      </w:r>
+      <w:r>
+        <w:rPr>
+          <w:rStyle w:val="SpecialCharTok"/>
+        </w:rPr>
+        <w:t xml:space="preserve">+</w:t>
+      </w:r>
+      <w:r>
+        <w:br/>
+      </w:r>
+      <w:r>
+        <w:rPr>
+          <w:rStyle w:val="NormalTok"/>
+        </w:rPr>
+        <w:t xml:space="preserve">  </w:t>
+      </w:r>
+      <w:r>
+        <w:rPr>
+          <w:rStyle w:val="FunctionTok"/>
+        </w:rPr>
+        <w:t xml:space="preserve">scale_y_continuous</w:t>
+      </w:r>
+      <w:r>
+        <w:rPr>
+          <w:rStyle w:val="NormalTok"/>
+        </w:rPr>
+        <w:t xml:space="preserve">(</w:t>
+      </w:r>
+      <w:r>
+        <w:rPr>
+          <w:rStyle w:val="AttributeTok"/>
+        </w:rPr>
+        <w:t xml:space="preserve">limits =</w:t>
+      </w:r>
+      <w:r>
+        <w:rPr>
+          <w:rStyle w:val="NormalTok"/>
+        </w:rPr>
+        <w:t xml:space="preserve"> </w:t>
+      </w:r>
+      <w:r>
+        <w:rPr>
+          <w:rStyle w:val="FunctionTok"/>
+        </w:rPr>
+        <w:t xml:space="preserve">c</w:t>
+      </w:r>
+      <w:r>
+        <w:rPr>
+          <w:rStyle w:val="NormalTok"/>
+        </w:rPr>
+        <w:t xml:space="preserve">(</w:t>
+      </w:r>
+      <w:r>
+        <w:rPr>
+          <w:rStyle w:val="ConstantTok"/>
+        </w:rPr>
+        <w:t xml:space="preserve">NA</w:t>
+      </w:r>
+      <w:r>
+        <w:rPr>
+          <w:rStyle w:val="NormalTok"/>
+        </w:rPr>
+        <w:t xml:space="preserve">,</w:t>
+      </w:r>
+      <w:r>
+        <w:rPr>
+          <w:rStyle w:val="ConstantTok"/>
+        </w:rPr>
+        <w:t xml:space="preserve">NA</w:t>
+      </w:r>
+      <w:r>
+        <w:rPr>
+          <w:rStyle w:val="NormalTok"/>
+        </w:rPr>
+        <w:t xml:space="preserve">)) </w:t>
+      </w:r>
+      <w:r>
+        <w:rPr>
+          <w:rStyle w:val="SpecialCharTok"/>
+        </w:rPr>
+        <w:t xml:space="preserve">+</w:t>
+      </w:r>
+      <w:r>
+        <w:br/>
+      </w:r>
+      <w:r>
+        <w:rPr>
+          <w:rStyle w:val="NormalTok"/>
+        </w:rPr>
+        <w:t xml:space="preserve">  </w:t>
+      </w:r>
+      <w:r>
+        <w:rPr>
+          <w:rStyle w:val="FunctionTok"/>
+        </w:rPr>
+        <w:t xml:space="preserve">labs</w:t>
+      </w:r>
+      <w:r>
+        <w:rPr>
+          <w:rStyle w:val="NormalTok"/>
+        </w:rPr>
+        <w:t xml:space="preserve">(</w:t>
+      </w:r>
+      <w:r>
+        <w:rPr>
+          <w:rStyle w:val="AttributeTok"/>
+        </w:rPr>
+        <w:t xml:space="preserve">y =</w:t>
+      </w:r>
+      <w:r>
+        <w:rPr>
+          <w:rStyle w:val="NormalTok"/>
+        </w:rPr>
+        <w:t xml:space="preserve"> </w:t>
+      </w:r>
+      <w:r>
+        <w:rPr>
           <w:rStyle w:val="StringTok"/>
         </w:rPr>
-        <w:t xml:space="preserve">"dodge"</w:t>
-      </w:r>
-      <w:r>
-        <w:rPr>
-          <w:rStyle w:val="NormalTok"/>
-        </w:rPr>
-        <w:t xml:space="preserve">) </w:t>
-      </w:r>
-      <w:r>
-        <w:rPr>
-          <w:rStyle w:val="SpecialCharTok"/>
-        </w:rPr>
-        <w:t xml:space="preserve">+</w:t>
-      </w:r>
-      <w:r>
-        <w:br/>
-      </w:r>
-      <w:r>
-        <w:rPr>
-          <w:rStyle w:val="NormalTok"/>
-        </w:rPr>
-        <w:t xml:space="preserve">  </w:t>
-      </w:r>
-      <w:r>
-        <w:rPr>
-          <w:rStyle w:val="FunctionTok"/>
-        </w:rPr>
-        <w:t xml:space="preserve">scale_y_continuous</w:t>
-      </w:r>
-      <w:r>
-        <w:rPr>
-          <w:rStyle w:val="NormalTok"/>
-        </w:rPr>
-        <w:t xml:space="preserve">(</w:t>
-      </w:r>
-      <w:r>
-        <w:rPr>
-          <w:rStyle w:val="AttributeTok"/>
-        </w:rPr>
-        <w:t xml:space="preserve">limits =</w:t>
+        <w:t xml:space="preserve">"Average Contraction Duration / Vessel"</w:t>
+      </w:r>
+      <w:r>
+        <w:rPr>
+          <w:rStyle w:val="NormalTok"/>
+        </w:rPr>
+        <w:t xml:space="preserve">, </w:t>
+      </w:r>
+      <w:r>
+        <w:rPr>
+          <w:rStyle w:val="AttributeTok"/>
+        </w:rPr>
+        <w:t xml:space="preserve">x =</w:t>
       </w:r>
       <w:r>
         <w:rPr>
@@ -2403,107 +2552,8 @@
       </w:r>
       <w:r>
         <w:rPr>
-          <w:rStyle w:val="FunctionTok"/>
-        </w:rPr>
-        <w:t xml:space="preserve">c</w:t>
-      </w:r>
-      <w:r>
-        <w:rPr>
-          <w:rStyle w:val="NormalTok"/>
-        </w:rPr>
-        <w:t xml:space="preserve">(</w:t>
-      </w:r>
-      <w:r>
-        <w:rPr>
-          <w:rStyle w:val="ConstantTok"/>
-        </w:rPr>
-        <w:t xml:space="preserve">NA</w:t>
-      </w:r>
-      <w:r>
-        <w:rPr>
-          <w:rStyle w:val="NormalTok"/>
-        </w:rPr>
-        <w:t xml:space="preserve">,</w:t>
-      </w:r>
-      <w:r>
-        <w:rPr>
-          <w:rStyle w:val="ConstantTok"/>
-        </w:rPr>
-        <w:t xml:space="preserve">NA</w:t>
-      </w:r>
-      <w:r>
-        <w:rPr>
-          <w:rStyle w:val="NormalTok"/>
-        </w:rPr>
-        <w:t xml:space="preserve">)) </w:t>
-      </w:r>
-      <w:r>
-        <w:rPr>
-          <w:rStyle w:val="SpecialCharTok"/>
-        </w:rPr>
-        <w:t xml:space="preserve">+</w:t>
-      </w:r>
-      <w:r>
-        <w:br/>
-      </w:r>
-      <w:r>
-        <w:rPr>
-          <w:rStyle w:val="NormalTok"/>
-        </w:rPr>
-        <w:t xml:space="preserve">  </w:t>
-      </w:r>
-      <w:r>
-        <w:rPr>
-          <w:rStyle w:val="FunctionTok"/>
-        </w:rPr>
-        <w:t xml:space="preserve">labs</w:t>
-      </w:r>
-      <w:r>
-        <w:rPr>
-          <w:rStyle w:val="NormalTok"/>
-        </w:rPr>
-        <w:t xml:space="preserve">(</w:t>
-      </w:r>
-      <w:r>
-        <w:rPr>
-          <w:rStyle w:val="AttributeTok"/>
-        </w:rPr>
-        <w:t xml:space="preserve">y =</w:t>
-      </w:r>
-      <w:r>
-        <w:rPr>
-          <w:rStyle w:val="NormalTok"/>
-        </w:rPr>
-        <w:t xml:space="preserve"> </w:t>
-      </w:r>
-      <w:r>
-        <w:rPr>
           <w:rStyle w:val="StringTok"/>
         </w:rPr>
-        <w:t xml:space="preserve">"Average Contraction Duration / Vessel"</w:t>
-      </w:r>
-      <w:r>
-        <w:rPr>
-          <w:rStyle w:val="NormalTok"/>
-        </w:rPr>
-        <w:t xml:space="preserve">, </w:t>
-      </w:r>
-      <w:r>
-        <w:rPr>
-          <w:rStyle w:val="AttributeTok"/>
-        </w:rPr>
-        <w:t xml:space="preserve">x =</w:t>
-      </w:r>
-      <w:r>
-        <w:rPr>
-          <w:rStyle w:val="NormalTok"/>
-        </w:rPr>
-        <w:t xml:space="preserve"> </w:t>
-      </w:r>
-      <w:r>
-        <w:rPr>
-          <w:rStyle w:val="StringTok"/>
-        </w:rPr>
         <w:t xml:space="preserve">""</w:t>
       </w:r>
       <w:r>
@@ -2511,17 +2561,6 @@
           <w:rStyle w:val="NormalTok"/>
         </w:rPr>
         <w:t xml:space="preserve">)</w:t>
-      </w:r>
-    </w:p>
-    <w:p>
-      <w:pPr>
-        <w:pStyle w:val="SourceCode"/>
-      </w:pPr>
-      <w:r>
-        <w:rPr>
-          <w:rStyle w:val="VerbatimChar"/>
-        </w:rPr>
-        <w:t xml:space="preserve">## Warning: Width not defined. Set with `position_dodge(width = ?)`</w:t>
       </w:r>
     </w:p>
     <w:p>
@@ -2986,7 +3025,7 @@
         <w:rPr>
           <w:rStyle w:val="AttributeTok"/>
         </w:rPr>
-        <w:t xml:space="preserve">position =</w:t>
+        <w:t xml:space="preserve">shape =</w:t>
       </w:r>
       <w:r>
         <w:rPr>
@@ -2996,48 +3035,171 @@
       </w:r>
       <w:r>
         <w:rPr>
+          <w:rStyle w:val="DecValTok"/>
+        </w:rPr>
+        <w:t xml:space="preserve">1</w:t>
+      </w:r>
+      <w:r>
+        <w:rPr>
+          <w:rStyle w:val="NormalTok"/>
+        </w:rPr>
+        <w:t xml:space="preserve">, </w:t>
+      </w:r>
+      <w:r>
+        <w:rPr>
+          <w:rStyle w:val="AttributeTok"/>
+        </w:rPr>
+        <w:t xml:space="preserve">size =</w:t>
+      </w:r>
+      <w:r>
+        <w:rPr>
+          <w:rStyle w:val="NormalTok"/>
+        </w:rPr>
+        <w:t xml:space="preserve"> </w:t>
+      </w:r>
+      <w:r>
+        <w:rPr>
+          <w:rStyle w:val="DecValTok"/>
+        </w:rPr>
+        <w:t xml:space="preserve">3</w:t>
+      </w:r>
+      <w:r>
+        <w:rPr>
+          <w:rStyle w:val="NormalTok"/>
+        </w:rPr>
+        <w:t xml:space="preserve">) </w:t>
+      </w:r>
+      <w:r>
+        <w:rPr>
+          <w:rStyle w:val="SpecialCharTok"/>
+        </w:rPr>
+        <w:t xml:space="preserve">+</w:t>
+      </w:r>
+      <w:r>
+        <w:br/>
+      </w:r>
+      <w:r>
+        <w:rPr>
+          <w:rStyle w:val="NormalTok"/>
+        </w:rPr>
+        <w:t xml:space="preserve">  </w:t>
+      </w:r>
+      <w:r>
+        <w:rPr>
+          <w:rStyle w:val="FunctionTok"/>
+        </w:rPr>
+        <w:t xml:space="preserve">scale_y_continuous</w:t>
+      </w:r>
+      <w:r>
+        <w:rPr>
+          <w:rStyle w:val="NormalTok"/>
+        </w:rPr>
+        <w:t xml:space="preserve">(</w:t>
+      </w:r>
+      <w:r>
+        <w:rPr>
+          <w:rStyle w:val="AttributeTok"/>
+        </w:rPr>
+        <w:t xml:space="preserve">limits =</w:t>
+      </w:r>
+      <w:r>
+        <w:rPr>
+          <w:rStyle w:val="NormalTok"/>
+        </w:rPr>
+        <w:t xml:space="preserve"> </w:t>
+      </w:r>
+      <w:r>
+        <w:rPr>
+          <w:rStyle w:val="FunctionTok"/>
+        </w:rPr>
+        <w:t xml:space="preserve">c</w:t>
+      </w:r>
+      <w:r>
+        <w:rPr>
+          <w:rStyle w:val="NormalTok"/>
+        </w:rPr>
+        <w:t xml:space="preserve">(</w:t>
+      </w:r>
+      <w:r>
+        <w:rPr>
+          <w:rStyle w:val="DecValTok"/>
+        </w:rPr>
+        <w:t xml:space="preserve">0</w:t>
+      </w:r>
+      <w:r>
+        <w:rPr>
+          <w:rStyle w:val="NormalTok"/>
+        </w:rPr>
+        <w:t xml:space="preserve">,</w:t>
+      </w:r>
+      <w:r>
+        <w:rPr>
+          <w:rStyle w:val="ConstantTok"/>
+        </w:rPr>
+        <w:t xml:space="preserve">NA</w:t>
+      </w:r>
+      <w:r>
+        <w:rPr>
+          <w:rStyle w:val="NormalTok"/>
+        </w:rPr>
+        <w:t xml:space="preserve">)) </w:t>
+      </w:r>
+      <w:r>
+        <w:rPr>
+          <w:rStyle w:val="SpecialCharTok"/>
+        </w:rPr>
+        <w:t xml:space="preserve">+</w:t>
+      </w:r>
+      <w:r>
+        <w:br/>
+      </w:r>
+      <w:r>
+        <w:rPr>
+          <w:rStyle w:val="NormalTok"/>
+        </w:rPr>
+        <w:t xml:space="preserve">  </w:t>
+      </w:r>
+      <w:r>
+        <w:rPr>
+          <w:rStyle w:val="FunctionTok"/>
+        </w:rPr>
+        <w:t xml:space="preserve">labs</w:t>
+      </w:r>
+      <w:r>
+        <w:rPr>
+          <w:rStyle w:val="NormalTok"/>
+        </w:rPr>
+        <w:t xml:space="preserve">(</w:t>
+      </w:r>
+      <w:r>
+        <w:rPr>
+          <w:rStyle w:val="AttributeTok"/>
+        </w:rPr>
+        <w:t xml:space="preserve">y =</w:t>
+      </w:r>
+      <w:r>
+        <w:rPr>
+          <w:rStyle w:val="NormalTok"/>
+        </w:rPr>
+        <w:t xml:space="preserve"> </w:t>
+      </w:r>
+      <w:r>
+        <w:rPr>
           <w:rStyle w:val="StringTok"/>
         </w:rPr>
-        <w:t xml:space="preserve">"dodge"</w:t>
-      </w:r>
-      <w:r>
-        <w:rPr>
-          <w:rStyle w:val="NormalTok"/>
-        </w:rPr>
-        <w:t xml:space="preserve">) </w:t>
-      </w:r>
-      <w:r>
-        <w:rPr>
-          <w:rStyle w:val="SpecialCharTok"/>
-        </w:rPr>
-        <w:t xml:space="preserve">+</w:t>
-      </w:r>
-      <w:r>
-        <w:br/>
-      </w:r>
-      <w:r>
-        <w:rPr>
-          <w:rStyle w:val="NormalTok"/>
-        </w:rPr>
-        <w:t xml:space="preserve">  </w:t>
-      </w:r>
-      <w:r>
-        <w:rPr>
-          <w:rStyle w:val="FunctionTok"/>
-        </w:rPr>
-        <w:t xml:space="preserve">scale_y_continuous</w:t>
-      </w:r>
-      <w:r>
-        <w:rPr>
-          <w:rStyle w:val="NormalTok"/>
-        </w:rPr>
-        <w:t xml:space="preserve">(</w:t>
-      </w:r>
-      <w:r>
-        <w:rPr>
-          <w:rStyle w:val="AttributeTok"/>
-        </w:rPr>
-        <w:t xml:space="preserve">limits =</w:t>
+        <w:t xml:space="preserve">"Mean Fractional Pump Flow"</w:t>
+      </w:r>
+      <w:r>
+        <w:rPr>
+          <w:rStyle w:val="NormalTok"/>
+        </w:rPr>
+        <w:t xml:space="preserve">, </w:t>
+      </w:r>
+      <w:r>
+        <w:rPr>
+          <w:rStyle w:val="AttributeTok"/>
+        </w:rPr>
+        <w:t xml:space="preserve">x =</w:t>
       </w:r>
       <w:r>
         <w:rPr>
@@ -3047,107 +3209,8 @@
       </w:r>
       <w:r>
         <w:rPr>
-          <w:rStyle w:val="FunctionTok"/>
-        </w:rPr>
-        <w:t xml:space="preserve">c</w:t>
-      </w:r>
-      <w:r>
-        <w:rPr>
-          <w:rStyle w:val="NormalTok"/>
-        </w:rPr>
-        <w:t xml:space="preserve">(</w:t>
-      </w:r>
-      <w:r>
-        <w:rPr>
-          <w:rStyle w:val="DecValTok"/>
-        </w:rPr>
-        <w:t xml:space="preserve">0</w:t>
-      </w:r>
-      <w:r>
-        <w:rPr>
-          <w:rStyle w:val="NormalTok"/>
-        </w:rPr>
-        <w:t xml:space="preserve">,</w:t>
-      </w:r>
-      <w:r>
-        <w:rPr>
-          <w:rStyle w:val="ConstantTok"/>
-        </w:rPr>
-        <w:t xml:space="preserve">NA</w:t>
-      </w:r>
-      <w:r>
-        <w:rPr>
-          <w:rStyle w:val="NormalTok"/>
-        </w:rPr>
-        <w:t xml:space="preserve">)) </w:t>
-      </w:r>
-      <w:r>
-        <w:rPr>
-          <w:rStyle w:val="SpecialCharTok"/>
-        </w:rPr>
-        <w:t xml:space="preserve">+</w:t>
-      </w:r>
-      <w:r>
-        <w:br/>
-      </w:r>
-      <w:r>
-        <w:rPr>
-          <w:rStyle w:val="NormalTok"/>
-        </w:rPr>
-        <w:t xml:space="preserve">  </w:t>
-      </w:r>
-      <w:r>
-        <w:rPr>
-          <w:rStyle w:val="FunctionTok"/>
-        </w:rPr>
-        <w:t xml:space="preserve">labs</w:t>
-      </w:r>
-      <w:r>
-        <w:rPr>
-          <w:rStyle w:val="NormalTok"/>
-        </w:rPr>
-        <w:t xml:space="preserve">(</w:t>
-      </w:r>
-      <w:r>
-        <w:rPr>
-          <w:rStyle w:val="AttributeTok"/>
-        </w:rPr>
-        <w:t xml:space="preserve">y =</w:t>
-      </w:r>
-      <w:r>
-        <w:rPr>
-          <w:rStyle w:val="NormalTok"/>
-        </w:rPr>
-        <w:t xml:space="preserve"> </w:t>
-      </w:r>
-      <w:r>
-        <w:rPr>
           <w:rStyle w:val="StringTok"/>
         </w:rPr>
-        <w:t xml:space="preserve">"Mean Fractional Pump Flow"</w:t>
-      </w:r>
-      <w:r>
-        <w:rPr>
-          <w:rStyle w:val="NormalTok"/>
-        </w:rPr>
-        <w:t xml:space="preserve">, </w:t>
-      </w:r>
-      <w:r>
-        <w:rPr>
-          <w:rStyle w:val="AttributeTok"/>
-        </w:rPr>
-        <w:t xml:space="preserve">x =</w:t>
-      </w:r>
-      <w:r>
-        <w:rPr>
-          <w:rStyle w:val="NormalTok"/>
-        </w:rPr>
-        <w:t xml:space="preserve"> </w:t>
-      </w:r>
-      <w:r>
-        <w:rPr>
-          <w:rStyle w:val="StringTok"/>
-        </w:rPr>
         <w:t xml:space="preserve">""</w:t>
       </w:r>
       <w:r>
@@ -3155,17 +3218,6 @@
           <w:rStyle w:val="NormalTok"/>
         </w:rPr>
         <w:t xml:space="preserve">)</w:t>
-      </w:r>
-    </w:p>
-    <w:p>
-      <w:pPr>
-        <w:pStyle w:val="SourceCode"/>
-      </w:pPr>
-      <w:r>
-        <w:rPr>
-          <w:rStyle w:val="VerbatimChar"/>
-        </w:rPr>
-        <w:t xml:space="preserve">## Warning: Width not defined. Set with `position_dodge(width = ?)`</w:t>
       </w:r>
     </w:p>
     <w:p>
@@ -3648,7 +3700,7 @@
         <w:rPr>
           <w:rStyle w:val="AttributeTok"/>
         </w:rPr>
-        <w:t xml:space="preserve">position =</w:t>
+        <w:t xml:space="preserve">shape =</w:t>
       </w:r>
       <w:r>
         <w:rPr>
@@ -3658,48 +3710,171 @@
       </w:r>
       <w:r>
         <w:rPr>
+          <w:rStyle w:val="DecValTok"/>
+        </w:rPr>
+        <w:t xml:space="preserve">1</w:t>
+      </w:r>
+      <w:r>
+        <w:rPr>
+          <w:rStyle w:val="NormalTok"/>
+        </w:rPr>
+        <w:t xml:space="preserve">, </w:t>
+      </w:r>
+      <w:r>
+        <w:rPr>
+          <w:rStyle w:val="AttributeTok"/>
+        </w:rPr>
+        <w:t xml:space="preserve">size =</w:t>
+      </w:r>
+      <w:r>
+        <w:rPr>
+          <w:rStyle w:val="NormalTok"/>
+        </w:rPr>
+        <w:t xml:space="preserve"> </w:t>
+      </w:r>
+      <w:r>
+        <w:rPr>
+          <w:rStyle w:val="DecValTok"/>
+        </w:rPr>
+        <w:t xml:space="preserve">3</w:t>
+      </w:r>
+      <w:r>
+        <w:rPr>
+          <w:rStyle w:val="NormalTok"/>
+        </w:rPr>
+        <w:t xml:space="preserve">) </w:t>
+      </w:r>
+      <w:r>
+        <w:rPr>
+          <w:rStyle w:val="SpecialCharTok"/>
+        </w:rPr>
+        <w:t xml:space="preserve">+</w:t>
+      </w:r>
+      <w:r>
+        <w:br/>
+      </w:r>
+      <w:r>
+        <w:rPr>
+          <w:rStyle w:val="NormalTok"/>
+        </w:rPr>
+        <w:t xml:space="preserve">  </w:t>
+      </w:r>
+      <w:r>
+        <w:rPr>
+          <w:rStyle w:val="FunctionTok"/>
+        </w:rPr>
+        <w:t xml:space="preserve">scale_y_continuous</w:t>
+      </w:r>
+      <w:r>
+        <w:rPr>
+          <w:rStyle w:val="NormalTok"/>
+        </w:rPr>
+        <w:t xml:space="preserve">(</w:t>
+      </w:r>
+      <w:r>
+        <w:rPr>
+          <w:rStyle w:val="AttributeTok"/>
+        </w:rPr>
+        <w:t xml:space="preserve">limits =</w:t>
+      </w:r>
+      <w:r>
+        <w:rPr>
+          <w:rStyle w:val="NormalTok"/>
+        </w:rPr>
+        <w:t xml:space="preserve"> </w:t>
+      </w:r>
+      <w:r>
+        <w:rPr>
+          <w:rStyle w:val="FunctionTok"/>
+        </w:rPr>
+        <w:t xml:space="preserve">c</w:t>
+      </w:r>
+      <w:r>
+        <w:rPr>
+          <w:rStyle w:val="NormalTok"/>
+        </w:rPr>
+        <w:t xml:space="preserve">(</w:t>
+      </w:r>
+      <w:r>
+        <w:rPr>
+          <w:rStyle w:val="DecValTok"/>
+        </w:rPr>
+        <w:t xml:space="preserve">0</w:t>
+      </w:r>
+      <w:r>
+        <w:rPr>
+          <w:rStyle w:val="NormalTok"/>
+        </w:rPr>
+        <w:t xml:space="preserve">,</w:t>
+      </w:r>
+      <w:r>
+        <w:rPr>
+          <w:rStyle w:val="ConstantTok"/>
+        </w:rPr>
+        <w:t xml:space="preserve">NA</w:t>
+      </w:r>
+      <w:r>
+        <w:rPr>
+          <w:rStyle w:val="NormalTok"/>
+        </w:rPr>
+        <w:t xml:space="preserve">)) </w:t>
+      </w:r>
+      <w:r>
+        <w:rPr>
+          <w:rStyle w:val="SpecialCharTok"/>
+        </w:rPr>
+        <w:t xml:space="preserve">+</w:t>
+      </w:r>
+      <w:r>
+        <w:br/>
+      </w:r>
+      <w:r>
+        <w:rPr>
+          <w:rStyle w:val="NormalTok"/>
+        </w:rPr>
+        <w:t xml:space="preserve">  </w:t>
+      </w:r>
+      <w:r>
+        <w:rPr>
+          <w:rStyle w:val="FunctionTok"/>
+        </w:rPr>
+        <w:t xml:space="preserve">labs</w:t>
+      </w:r>
+      <w:r>
+        <w:rPr>
+          <w:rStyle w:val="NormalTok"/>
+        </w:rPr>
+        <w:t xml:space="preserve">(</w:t>
+      </w:r>
+      <w:r>
+        <w:rPr>
+          <w:rStyle w:val="AttributeTok"/>
+        </w:rPr>
+        <w:t xml:space="preserve">y =</w:t>
+      </w:r>
+      <w:r>
+        <w:rPr>
+          <w:rStyle w:val="NormalTok"/>
+        </w:rPr>
+        <w:t xml:space="preserve"> </w:t>
+      </w:r>
+      <w:r>
+        <w:rPr>
           <w:rStyle w:val="StringTok"/>
         </w:rPr>
-        <w:t xml:space="preserve">"dodge"</w:t>
-      </w:r>
-      <w:r>
-        <w:rPr>
-          <w:rStyle w:val="NormalTok"/>
-        </w:rPr>
-        <w:t xml:space="preserve">) </w:t>
-      </w:r>
-      <w:r>
-        <w:rPr>
-          <w:rStyle w:val="SpecialCharTok"/>
-        </w:rPr>
-        <w:t xml:space="preserve">+</w:t>
-      </w:r>
-      <w:r>
-        <w:br/>
-      </w:r>
-      <w:r>
-        <w:rPr>
-          <w:rStyle w:val="NormalTok"/>
-        </w:rPr>
-        <w:t xml:space="preserve">  </w:t>
-      </w:r>
-      <w:r>
-        <w:rPr>
-          <w:rStyle w:val="FunctionTok"/>
-        </w:rPr>
-        <w:t xml:space="preserve">scale_y_continuous</w:t>
-      </w:r>
-      <w:r>
-        <w:rPr>
-          <w:rStyle w:val="NormalTok"/>
-        </w:rPr>
-        <w:t xml:space="preserve">(</w:t>
-      </w:r>
-      <w:r>
-        <w:rPr>
-          <w:rStyle w:val="AttributeTok"/>
-        </w:rPr>
-        <w:t xml:space="preserve">limits =</w:t>
+        <w:t xml:space="preserve">"Mean Ejection Fraction"</w:t>
+      </w:r>
+      <w:r>
+        <w:rPr>
+          <w:rStyle w:val="NormalTok"/>
+        </w:rPr>
+        <w:t xml:space="preserve">, </w:t>
+      </w:r>
+      <w:r>
+        <w:rPr>
+          <w:rStyle w:val="AttributeTok"/>
+        </w:rPr>
+        <w:t xml:space="preserve">x =</w:t>
       </w:r>
       <w:r>
         <w:rPr>
@@ -3709,107 +3884,8 @@
       </w:r>
       <w:r>
         <w:rPr>
-          <w:rStyle w:val="FunctionTok"/>
-        </w:rPr>
-        <w:t xml:space="preserve">c</w:t>
-      </w:r>
-      <w:r>
-        <w:rPr>
-          <w:rStyle w:val="NormalTok"/>
-        </w:rPr>
-        <w:t xml:space="preserve">(</w:t>
-      </w:r>
-      <w:r>
-        <w:rPr>
-          <w:rStyle w:val="DecValTok"/>
-        </w:rPr>
-        <w:t xml:space="preserve">0</w:t>
-      </w:r>
-      <w:r>
-        <w:rPr>
-          <w:rStyle w:val="NormalTok"/>
-        </w:rPr>
-        <w:t xml:space="preserve">,</w:t>
-      </w:r>
-      <w:r>
-        <w:rPr>
-          <w:rStyle w:val="ConstantTok"/>
-        </w:rPr>
-        <w:t xml:space="preserve">NA</w:t>
-      </w:r>
-      <w:r>
-        <w:rPr>
-          <w:rStyle w:val="NormalTok"/>
-        </w:rPr>
-        <w:t xml:space="preserve">)) </w:t>
-      </w:r>
-      <w:r>
-        <w:rPr>
-          <w:rStyle w:val="SpecialCharTok"/>
-        </w:rPr>
-        <w:t xml:space="preserve">+</w:t>
-      </w:r>
-      <w:r>
-        <w:br/>
-      </w:r>
-      <w:r>
-        <w:rPr>
-          <w:rStyle w:val="NormalTok"/>
-        </w:rPr>
-        <w:t xml:space="preserve">  </w:t>
-      </w:r>
-      <w:r>
-        <w:rPr>
-          <w:rStyle w:val="FunctionTok"/>
-        </w:rPr>
-        <w:t xml:space="preserve">labs</w:t>
-      </w:r>
-      <w:r>
-        <w:rPr>
-          <w:rStyle w:val="NormalTok"/>
-        </w:rPr>
-        <w:t xml:space="preserve">(</w:t>
-      </w:r>
-      <w:r>
-        <w:rPr>
-          <w:rStyle w:val="AttributeTok"/>
-        </w:rPr>
-        <w:t xml:space="preserve">y =</w:t>
-      </w:r>
-      <w:r>
-        <w:rPr>
-          <w:rStyle w:val="NormalTok"/>
-        </w:rPr>
-        <w:t xml:space="preserve"> </w:t>
-      </w:r>
-      <w:r>
-        <w:rPr>
           <w:rStyle w:val="StringTok"/>
         </w:rPr>
-        <w:t xml:space="preserve">"Mean Ejection Fraction"</w:t>
-      </w:r>
-      <w:r>
-        <w:rPr>
-          <w:rStyle w:val="NormalTok"/>
-        </w:rPr>
-        <w:t xml:space="preserve">, </w:t>
-      </w:r>
-      <w:r>
-        <w:rPr>
-          <w:rStyle w:val="AttributeTok"/>
-        </w:rPr>
-        <w:t xml:space="preserve">x =</w:t>
-      </w:r>
-      <w:r>
-        <w:rPr>
-          <w:rStyle w:val="NormalTok"/>
-        </w:rPr>
-        <w:t xml:space="preserve"> </w:t>
-      </w:r>
-      <w:r>
-        <w:rPr>
-          <w:rStyle w:val="StringTok"/>
-        </w:rPr>
         <w:t xml:space="preserve">""</w:t>
       </w:r>
       <w:r>
@@ -3817,17 +3893,6 @@
           <w:rStyle w:val="NormalTok"/>
         </w:rPr>
         <w:t xml:space="preserve">)</w:t>
-      </w:r>
-    </w:p>
-    <w:p>
-      <w:pPr>
-        <w:pStyle w:val="SourceCode"/>
-      </w:pPr>
-      <w:r>
-        <w:rPr>
-          <w:rStyle w:val="VerbatimChar"/>
-        </w:rPr>
-        <w:t xml:space="preserve">## Warning: Width not defined. Set with `position_dodge(width = ?)`</w:t>
       </w:r>
     </w:p>
     <w:p>

</xml_diff>